<commit_message>
Arduino Electronic Components and Safety
</commit_message>
<xml_diff>
--- a/Documentation/Arduino Tutorial.docx
+++ b/Documentation/Arduino Tutorial.docx
@@ -77,15 +77,7 @@
         <w:pStyle w:val="NoSpacing"/>
       </w:pPr>
       <w:r>
-        <w:t xml:space="preserve">The pressure at the end of the hose can represent the voltage, and the water in the tank is the charge or battery. </w:t>
-      </w:r>
-      <w:proofErr w:type="gramStart"/>
-      <w:r>
-        <w:t>So</w:t>
-      </w:r>
-      <w:proofErr w:type="gramEnd"/>
-      <w:r>
-        <w:t xml:space="preserve"> the more water in the tank, the higher the charge and the pressure at the end of the hose. </w:t>
+        <w:t xml:space="preserve">The pressure at the end of the hose can represent the voltage, and the water in the tank is the charge or battery. So the more water in the tank, the higher the charge and the pressure at the end of the hose. </w:t>
       </w:r>
     </w:p>
     <w:p>
@@ -185,15 +177,7 @@
         <w:pStyle w:val="NoSpacing"/>
       </w:pPr>
       <w:r>
-        <w:t xml:space="preserve">The rate of flow of charge is known as current. When electrons move from a battery's negative terminal, they give rise to current. The unit of current is Amperes. The direction in which the current flows is opposite to the directions of the electrons. </w:t>
-      </w:r>
-      <w:proofErr w:type="gramStart"/>
-      <w:r>
-        <w:t>Therefore</w:t>
-      </w:r>
-      <w:proofErr w:type="gramEnd"/>
-      <w:r>
-        <w:t xml:space="preserve"> current is the amount of electric charge that flows when one Coulomb of charge moves past somewhere in one second. Coulomb is the measuring unit of charge. We measure current with a device called an ammeter. We can also understand the flow of current by the water analogy. The diameter of the hose acts as a resistance. The wider hose offers less resistance; thus, more current can flow through it.</w:t>
+        <w:t>The rate of flow of charge is known as current. When electrons move from a battery's negative terminal, they give rise to current. The unit of current is Amperes. The direction in which the current flows is opposite to the directions of the electrons. Therefore current is the amount of electric charge that flows when one Coulomb of charge moves past somewhere in one second. Coulomb is the measuring unit of charge. We measure current with a device called an ammeter. We can also understand the flow of current by the water analogy. The diameter of the hose acts as a resistance. The wider hose offers less resistance; thus, more current can flow through it.</w:t>
       </w:r>
     </w:p>
     <w:p>
@@ -314,15 +298,7 @@
         <w:spacing w:after="160"/>
       </w:pPr>
       <w:r>
-        <w:t xml:space="preserve">There are two types of current, </w:t>
-      </w:r>
-      <w:proofErr w:type="gramStart"/>
-      <w:r>
-        <w:t>alternative</w:t>
-      </w:r>
-      <w:proofErr w:type="gramEnd"/>
-      <w:r>
-        <w:t xml:space="preserve"> and direct. In DC, the flow of electrons stays the same direction with constant voltage. In AC, the flow of electrons changes and does not stay steady with time. The current supplied in our home socket is AC, while the batteries are DC.</w:t>
+        <w:t>There are two types of current, alternative and direct. In DC, the flow of electrons stays the same direction with constant voltage. In AC, the flow of electrons changes and does not stay steady with time. The current supplied in our home socket is AC, while the batteries are DC.</w:t>
       </w:r>
     </w:p>
     <w:p>
@@ -417,15 +393,7 @@
     <w:p/>
     <w:p>
       <w:r>
-        <w:t xml:space="preserve">The electronic resistance of a component is the measure of the difficulty of passing an electric current through a substance. With more resistance to a circuit, less electricity will flow through. And based on this terminology, there is an electrical component called a resistor. The resistor is a device which limits the flow of a current in a circuit. For instance, we may require </w:t>
-      </w:r>
-      <w:proofErr w:type="gramStart"/>
-      <w:r>
-        <w:t>to use</w:t>
-      </w:r>
-      <w:proofErr w:type="gramEnd"/>
-      <w:r>
-        <w:t xml:space="preserve"> resistors in a current when using LED to prevent it from burning off.</w:t>
+        <w:t>The electronic resistance of a component is the measure of the difficulty of passing an electric current through a substance. With more resistance to a circuit, less electricity will flow through. And based on this terminology, there is an electrical component called a resistor. The resistor is a device which limits the flow of a current in a circuit. For instance, we may require to use resistors in a current when using LED to prevent it from burning off.</w:t>
       </w:r>
     </w:p>
     <w:p/>
@@ -1645,15 +1613,7 @@
     <w:p/>
     <w:p>
       <w:r>
-        <w:t xml:space="preserve">In a parallel circuit, the resistors are in parallel when a </w:t>
-      </w:r>
-      <w:proofErr w:type="spellStart"/>
-      <w:r>
-        <w:t>continous</w:t>
-      </w:r>
-      <w:proofErr w:type="spellEnd"/>
-      <w:r>
-        <w:t xml:space="preserve"> wire of negligible resistance connects all the resistors. Similarly, the ends are also connected. Since they are connected parallel, we can say that the voltages across them are equal. But unlike series resistors, the current has multiple paths to flow.</w:t>
+        <w:t>In a parallel circuit, the resistors are in parallel when a continous wire of negligible resistance connects all the resistors. Similarly, the ends are also connected. Since they are connected parallel, we can say that the voltages across them are equal. But unlike series resistors, the current has multiple paths to flow.</w:t>
       </w:r>
     </w:p>
     <w:p/>
@@ -2698,15 +2658,7 @@
     <w:p/>
     <w:p>
       <w:r>
-        <w:t xml:space="preserve">Microcontrollers are integrated chips, basically tiny computers that are powerful enough to do many tasks, like controlling motors, pumps etc. Or send some sensor data to the internet cloud, control primary displays or even act as brains of some intermediate-level robots. The power requirement for such chips is very low; they can even </w:t>
-      </w:r>
-      <w:proofErr w:type="gramStart"/>
-      <w:r>
-        <w:t>run on</w:t>
-      </w:r>
-      <w:proofErr w:type="gramEnd"/>
-      <w:r>
-        <w:t xml:space="preserve"> batteries. Moreover, they have all the peripherals like memory and flash storage on the same chip. Microcontrollers are far more economical solutions than microprocessors.</w:t>
+        <w:t>Microcontrollers are integrated chips, basically tiny computers that are powerful enough to do many tasks, like controlling motors, pumps etc. Or send some sensor data to the internet cloud, control primary displays or even act as brains of some intermediate-level robots. The power requirement for such chips is very low; they can even run on batteries. Moreover, they have all the peripherals like memory and flash storage on the same chip. Microcontrollers are far more economical solutions than microprocessors.</w:t>
       </w:r>
     </w:p>
     <w:p/>
@@ -2998,15 +2950,7 @@
         <w:t>Power DC Jack</w:t>
       </w:r>
       <w:r>
-        <w:t xml:space="preserve">: This is how you power </w:t>
-      </w:r>
-      <w:proofErr w:type="spellStart"/>
-      <w:r>
-        <w:t>Andruino</w:t>
-      </w:r>
-      <w:proofErr w:type="spellEnd"/>
-      <w:r>
-        <w:t xml:space="preserve"> when it is not connected to a USB port for power from 7V up to 12V. </w:t>
+        <w:t xml:space="preserve">: This is how you power Andruino when it is not connected to a USB port for power from 7V up to 12V. </w:t>
       </w:r>
     </w:p>
     <w:p>
@@ -3179,15 +3123,7 @@
     <w:p>
       <w:r>
         <w:tab/>
-        <w:t xml:space="preserve">File &gt;&gt; Examples &gt;&gt; 01 </w:t>
-      </w:r>
-      <w:proofErr w:type="spellStart"/>
-      <w:r>
-        <w:t>Basicsl</w:t>
-      </w:r>
-      <w:proofErr w:type="spellEnd"/>
-      <w:r>
-        <w:t xml:space="preserve"> &gt;&gt; Blink</w:t>
+        <w:t>File &gt;&gt; Examples &gt;&gt; 01 Basicsl &gt;&gt; Blink</w:t>
       </w:r>
     </w:p>
     <w:p>
@@ -3225,13 +3161,8 @@
         <w:t>Arduino Emulator</w:t>
       </w:r>
       <w:r>
-        <w:t xml:space="preserve">: </w:t>
-      </w:r>
-      <w:proofErr w:type="spellStart"/>
-      <w:r>
-        <w:t>TinkerCad</w:t>
-      </w:r>
-      <w:proofErr w:type="spellEnd"/>
+        <w:t>: TinkerCad</w:t>
+      </w:r>
     </w:p>
     <w:p/>
     <w:p>
@@ -3239,6 +3170,9 @@
         <w:keepNext/>
       </w:pPr>
       <w:r>
+        <w:rPr>
+          <w:noProof/>
+        </w:rPr>
         <w:drawing>
           <wp:inline distT="0" distB="0" distL="0" distR="0" wp14:anchorId="71EFCA63" wp14:editId="396469FD">
             <wp:extent cx="6645910" cy="2642235"/>
@@ -3299,6 +3233,499 @@
       </w:r>
     </w:p>
     <w:p/>
+    <w:p/>
+    <w:p>
+      <w:pPr>
+        <w:rPr>
+          <w:b/>
+          <w:bCs/>
+        </w:rPr>
+      </w:pPr>
+      <w:r>
+        <w:rPr>
+          <w:b/>
+          <w:bCs/>
+        </w:rPr>
+        <w:t>Electronics Basics Continued</w:t>
+      </w:r>
+    </w:p>
+    <w:p/>
+    <w:p>
+      <w:pPr>
+        <w:rPr>
+          <w:b/>
+          <w:bCs/>
+        </w:rPr>
+      </w:pPr>
+      <w:r>
+        <w:rPr>
+          <w:b/>
+          <w:bCs/>
+        </w:rPr>
+        <w:t>Breadboard</w:t>
+      </w:r>
+    </w:p>
+    <w:p/>
+    <w:p>
+      <w:pPr>
+        <w:keepNext/>
+      </w:pPr>
+      <w:r>
+        <w:drawing>
+          <wp:inline distT="0" distB="0" distL="0" distR="0" wp14:anchorId="6C0F4651" wp14:editId="70B3489C">
+            <wp:extent cx="6645910" cy="2403475"/>
+            <wp:effectExtent l="0" t="0" r="2540" b="0"/>
+            <wp:docPr id="2" name="Picture 2" descr="Calendar&#10;&#10;Description automatically generated"/>
+            <wp:cNvGraphicFramePr>
+              <a:graphicFrameLocks xmlns:a="http://schemas.openxmlformats.org/drawingml/2006/main" noChangeAspect="1"/>
+            </wp:cNvGraphicFramePr>
+            <a:graphic xmlns:a="http://schemas.openxmlformats.org/drawingml/2006/main">
+              <a:graphicData uri="http://schemas.openxmlformats.org/drawingml/2006/picture">
+                <pic:pic xmlns:pic="http://schemas.openxmlformats.org/drawingml/2006/picture">
+                  <pic:nvPicPr>
+                    <pic:cNvPr id="2" name="Picture 2" descr="Calendar&#10;&#10;Description automatically generated"/>
+                    <pic:cNvPicPr/>
+                  </pic:nvPicPr>
+                  <pic:blipFill>
+                    <a:blip r:embed="rId20"/>
+                    <a:stretch>
+                      <a:fillRect/>
+                    </a:stretch>
+                  </pic:blipFill>
+                  <pic:spPr>
+                    <a:xfrm>
+                      <a:off x="0" y="0"/>
+                      <a:ext cx="6645910" cy="2403475"/>
+                    </a:xfrm>
+                    <a:prstGeom prst="rect">
+                      <a:avLst/>
+                    </a:prstGeom>
+                  </pic:spPr>
+                </pic:pic>
+              </a:graphicData>
+            </a:graphic>
+          </wp:inline>
+        </w:drawing>
+      </w:r>
+    </w:p>
+    <w:p>
+      <w:pPr>
+        <w:pStyle w:val="Caption"/>
+      </w:pPr>
+      <w:r>
+        <w:t xml:space="preserve">Figure </w:t>
+      </w:r>
+      <w:fldSimple w:instr=" SEQ Figure \* ARABIC ">
+        <w:r>
+          <w:rPr>
+            <w:noProof/>
+          </w:rPr>
+          <w:t>14</w:t>
+        </w:r>
+      </w:fldSimple>
+      <w:r>
+        <w:t xml:space="preserve"> | Breadboard</w:t>
+      </w:r>
+    </w:p>
+    <w:p/>
+    <w:p>
+      <w:r>
+        <w:t xml:space="preserve">Breadboards are meant to make quick </w:t>
+      </w:r>
+      <w:r>
+        <w:t>non-permanent connections between electronic components</w:t>
+      </w:r>
+      <w:r>
+        <w:t>,</w:t>
+      </w:r>
+      <w:r>
+        <w:t xml:space="preserve"> and they are covered with tiny socket</w:t>
+      </w:r>
+      <w:r>
+        <w:t xml:space="preserve"> holes which are connected in rows</w:t>
+      </w:r>
+      <w:r>
+        <w:t>.</w:t>
+      </w:r>
+      <w:r>
+        <w:t xml:space="preserve"> </w:t>
+      </w:r>
+      <w:r>
+        <w:t>T</w:t>
+      </w:r>
+      <w:r>
+        <w:t>he breadboard</w:t>
+      </w:r>
+      <w:r>
+        <w:t xml:space="preserve"> </w:t>
+      </w:r>
+      <w:r>
+        <w:t>itself is broken into four sections: t</w:t>
+      </w:r>
+      <w:r>
+        <w:t>wo inner sections full of short horizontal rows and two outer sections</w:t>
+      </w:r>
+      <w:r>
+        <w:t xml:space="preserve"> long</w:t>
+      </w:r>
+      <w:r>
+        <w:t xml:space="preserve"> with long vertical rows.</w:t>
+      </w:r>
+      <w:r>
+        <w:t xml:space="preserve"> </w:t>
+      </w:r>
+      <w:r>
+        <w:t>We will see a series of metal connections if we remove the adhesive at the breadboard's backside</w:t>
+      </w:r>
+      <w:r>
+        <w:t>.</w:t>
+      </w:r>
+    </w:p>
+    <w:p/>
+    <w:p>
+      <w:pPr>
+        <w:rPr>
+          <w:b/>
+          <w:bCs/>
+        </w:rPr>
+      </w:pPr>
+      <w:r>
+        <w:rPr>
+          <w:b/>
+          <w:bCs/>
+        </w:rPr>
+        <w:t xml:space="preserve">Basic </w:t>
+      </w:r>
+      <w:r>
+        <w:rPr>
+          <w:b/>
+          <w:bCs/>
+        </w:rPr>
+        <w:t>Push Button LED Circuit</w:t>
+      </w:r>
+    </w:p>
+    <w:p>
+      <w:pPr>
+        <w:rPr>
+          <w:b/>
+          <w:bCs/>
+        </w:rPr>
+      </w:pPr>
+    </w:p>
+    <w:p>
+      <w:r>
+        <w:t>By convention, the battery</w:t>
+      </w:r>
+      <w:r>
+        <w:t>'</w:t>
+      </w:r>
+      <w:r>
+        <w:t>s red wire represent</w:t>
+      </w:r>
+      <w:r>
+        <w:t>s the positive terminal and the black wire negative.</w:t>
+      </w:r>
+    </w:p>
+    <w:p/>
+    <w:p>
+      <w:pPr>
+        <w:keepNext/>
+      </w:pPr>
+      <w:r>
+        <w:drawing>
+          <wp:inline distT="0" distB="0" distL="0" distR="0" wp14:anchorId="23C8AB12" wp14:editId="1785CD12">
+            <wp:extent cx="6645910" cy="3344545"/>
+            <wp:effectExtent l="0" t="0" r="2540" b="8255"/>
+            <wp:docPr id="3" name="Picture 3" descr="A picture containing text, shelf, different&#10;&#10;Description automatically generated"/>
+            <wp:cNvGraphicFramePr>
+              <a:graphicFrameLocks xmlns:a="http://schemas.openxmlformats.org/drawingml/2006/main" noChangeAspect="1"/>
+            </wp:cNvGraphicFramePr>
+            <a:graphic xmlns:a="http://schemas.openxmlformats.org/drawingml/2006/main">
+              <a:graphicData uri="http://schemas.openxmlformats.org/drawingml/2006/picture">
+                <pic:pic xmlns:pic="http://schemas.openxmlformats.org/drawingml/2006/picture">
+                  <pic:nvPicPr>
+                    <pic:cNvPr id="3" name="Picture 3" descr="A picture containing text, shelf, different&#10;&#10;Description automatically generated"/>
+                    <pic:cNvPicPr/>
+                  </pic:nvPicPr>
+                  <pic:blipFill>
+                    <a:blip r:embed="rId21"/>
+                    <a:stretch>
+                      <a:fillRect/>
+                    </a:stretch>
+                  </pic:blipFill>
+                  <pic:spPr>
+                    <a:xfrm>
+                      <a:off x="0" y="0"/>
+                      <a:ext cx="6645910" cy="3344545"/>
+                    </a:xfrm>
+                    <a:prstGeom prst="rect">
+                      <a:avLst/>
+                    </a:prstGeom>
+                  </pic:spPr>
+                </pic:pic>
+              </a:graphicData>
+            </a:graphic>
+          </wp:inline>
+        </w:drawing>
+      </w:r>
+    </w:p>
+    <w:p>
+      <w:pPr>
+        <w:pStyle w:val="Caption"/>
+      </w:pPr>
+      <w:r>
+        <w:t xml:space="preserve">Figure </w:t>
+      </w:r>
+      <w:fldSimple w:instr=" SEQ Figure \* ARABIC ">
+        <w:r>
+          <w:rPr>
+            <w:noProof/>
+          </w:rPr>
+          <w:t>15</w:t>
+        </w:r>
+      </w:fldSimple>
+      <w:r>
+        <w:t xml:space="preserve"> | Push Button LED Circuit</w:t>
+      </w:r>
+    </w:p>
+    <w:p/>
+    <w:p>
+      <w:pPr>
+        <w:rPr>
+          <w:b/>
+          <w:bCs/>
+        </w:rPr>
+      </w:pPr>
+      <w:r>
+        <w:rPr>
+          <w:b/>
+          <w:bCs/>
+        </w:rPr>
+        <w:t>Arduino Safety Instructions</w:t>
+      </w:r>
+    </w:p>
+    <w:p/>
+    <w:p>
+      <w:pPr>
+        <w:pStyle w:val="ListParagraph"/>
+        <w:numPr>
+          <w:ilvl w:val="0"/>
+          <w:numId w:val="2"/>
+        </w:numPr>
+      </w:pPr>
+      <w:r>
+        <w:t>Never connect more than 5V into any I/O Pin</w:t>
+      </w:r>
+      <w:r>
+        <w:t xml:space="preserve">. Any voltage more than 5V </w:t>
+      </w:r>
+      <w:r>
+        <w:t>may be connected only to power the Arduino.</w:t>
+      </w:r>
+    </w:p>
+    <w:p>
+      <w:pPr>
+        <w:pStyle w:val="NoSpacing"/>
+        <w:numPr>
+          <w:ilvl w:val="0"/>
+          <w:numId w:val="2"/>
+        </w:numPr>
+      </w:pPr>
+      <w:r>
+        <w:t>Never connect any</w:t>
+      </w:r>
+      <w:r>
+        <w:t xml:space="preserve"> voltage </w:t>
+      </w:r>
+      <w:r>
+        <w:t>above</w:t>
+      </w:r>
+      <w:r>
+        <w:t xml:space="preserve"> 5V on the GND Pin, as it will shortcut and turn off A</w:t>
+      </w:r>
+      <w:r>
+        <w:t>rd</w:t>
+      </w:r>
+      <w:r>
+        <w:t>uino.</w:t>
+      </w:r>
+    </w:p>
+    <w:p>
+      <w:pPr>
+        <w:pStyle w:val="NoSpacing"/>
+        <w:numPr>
+          <w:ilvl w:val="0"/>
+          <w:numId w:val="2"/>
+        </w:numPr>
+      </w:pPr>
+      <w:r>
+        <w:t xml:space="preserve">Take care of polarity. Do not connect </w:t>
+      </w:r>
+      <w:r>
+        <w:t>a positive pin to a negative.</w:t>
+      </w:r>
+      <w:r>
+        <w:t xml:space="preserve"> There is no polarity management on the device, and it will cause permanent damage.</w:t>
+      </w:r>
+    </w:p>
+    <w:p>
+      <w:pPr>
+        <w:pStyle w:val="NoSpacing"/>
+        <w:numPr>
+          <w:ilvl w:val="0"/>
+          <w:numId w:val="2"/>
+        </w:numPr>
+      </w:pPr>
+      <w:r>
+        <w:t>Be careful with external power. Most of the time</w:t>
+      </w:r>
+      <w:r>
+        <w:t>,</w:t>
+      </w:r>
+      <w:r>
+        <w:t xml:space="preserve"> the USB power</w:t>
+      </w:r>
+      <w:r>
+        <w:t xml:space="preserve"> will be enough. Any other external powers may be used </w:t>
+      </w:r>
+      <w:r>
+        <w:t>through DC jack or VN pins. In this case, we need to make sure not to connect any voltage over 12V.</w:t>
+      </w:r>
+      <w:r>
+        <w:t xml:space="preserve"> Arduino can handle up to 20V</w:t>
+      </w:r>
+      <w:r>
+        <w:t xml:space="preserve"> officially; however, it is not recommended to go beyond 12V.</w:t>
+      </w:r>
+    </w:p>
+    <w:p>
+      <w:pPr>
+        <w:pStyle w:val="NoSpacing"/>
+        <w:ind w:left="360"/>
+      </w:pPr>
+    </w:p>
+    <w:p>
+      <w:pPr>
+        <w:pStyle w:val="NoSpacing"/>
+        <w:rPr>
+          <w:b/>
+          <w:bCs/>
+        </w:rPr>
+      </w:pPr>
+      <w:r>
+        <w:rPr>
+          <w:b/>
+          <w:bCs/>
+        </w:rPr>
+        <w:t>Arduino Input / Output</w:t>
+      </w:r>
+    </w:p>
+    <w:p>
+      <w:pPr>
+        <w:pStyle w:val="NoSpacing"/>
+      </w:pPr>
+    </w:p>
+    <w:p>
+      <w:pPr>
+        <w:pStyle w:val="NoSpacing"/>
+        <w:rPr>
+          <w:b/>
+          <w:bCs/>
+        </w:rPr>
+      </w:pPr>
+      <w:r>
+        <w:rPr>
+          <w:b/>
+          <w:bCs/>
+        </w:rPr>
+        <w:t>Inputs:</w:t>
+      </w:r>
+    </w:p>
+    <w:p>
+      <w:pPr>
+        <w:pStyle w:val="NoSpacing"/>
+        <w:numPr>
+          <w:ilvl w:val="0"/>
+          <w:numId w:val="2"/>
+        </w:numPr>
+      </w:pPr>
+      <w:r>
+        <w:rPr>
+          <w:b/>
+          <w:bCs/>
+        </w:rPr>
+        <w:t>Rotatory Potentiometer</w:t>
+      </w:r>
+      <w:r>
+        <w:t xml:space="preserve">: </w:t>
+      </w:r>
+      <w:r>
+        <w:t xml:space="preserve">This device would change </w:t>
+      </w:r>
+      <w:r>
+        <w:t>the</w:t>
+      </w:r>
+      <w:r>
+        <w:t xml:space="preserve"> resistance it offers according to</w:t>
+      </w:r>
+      <w:r>
+        <w:t xml:space="preserve"> the knob rotation.</w:t>
+      </w:r>
+    </w:p>
+    <w:p>
+      <w:pPr>
+        <w:pStyle w:val="NoSpacing"/>
+        <w:numPr>
+          <w:ilvl w:val="0"/>
+          <w:numId w:val="2"/>
+        </w:numPr>
+      </w:pPr>
+      <w:r>
+        <w:rPr>
+          <w:b/>
+          <w:bCs/>
+        </w:rPr>
+        <w:t>Momentary Push Button Swi</w:t>
+      </w:r>
+      <w:r>
+        <w:rPr>
+          <w:b/>
+          <w:bCs/>
+        </w:rPr>
+        <w:t>tch</w:t>
+      </w:r>
+      <w:r>
+        <w:t>:</w:t>
+      </w:r>
+      <w:r>
+        <w:t xml:space="preserve"> When we press the switch, it will</w:t>
+      </w:r>
+      <w:r>
+        <w:t xml:space="preserve"> close the circuit, and when we release the switch, it will open it.</w:t>
+      </w:r>
+    </w:p>
+    <w:p>
+      <w:pPr>
+        <w:pStyle w:val="NoSpacing"/>
+        <w:numPr>
+          <w:ilvl w:val="0"/>
+          <w:numId w:val="2"/>
+        </w:numPr>
+      </w:pPr>
+      <w:r>
+        <w:rPr>
+          <w:b/>
+          <w:bCs/>
+        </w:rPr>
+        <w:t>Force Sensing Resistor</w:t>
+      </w:r>
+      <w:r>
+        <w:t>:</w:t>
+      </w:r>
+      <w:r>
+        <w:t xml:space="preserve"> </w:t>
+      </w:r>
+    </w:p>
     <w:p/>
     <w:sectPr>
       <w:pgSz w:w="11906" w:h="16838"/>
@@ -4104,7 +4531,7 @@
     <w:uiPriority w:val="35"/>
     <w:unhideWhenUsed/>
     <w:qFormat/>
-    <w:rsid w:val="00F556BC"/>
+    <w:rsid w:val="0057687F"/>
     <w:pPr>
       <w:spacing w:after="200" w:line="240" w:lineRule="auto"/>
       <w:jc w:val="center"/>

</xml_diff>